<commit_message>
Updated links for Git.
</commit_message>
<xml_diff>
--- a/Github Links.docx
+++ b/Github Links.docx
@@ -9,7 +9,7 @@
     </w:p>
     <w:p>
       <w:r>
-        <w:t>Project 1</w:t>
+        <w:t>Project 2</w:t>
       </w:r>
     </w:p>
     <w:p>
@@ -60,16 +60,7 @@
             <w:rStyle w:val="Hyperlink"/>
             <w:rFonts w:cs="Times New Roman"/>
           </w:rPr>
-          <w:t>https://github.com/r02548/miu_project</w:t>
-        </w:r>
-        <w:bookmarkStart w:id="0" w:name="_GoBack"/>
-        <w:bookmarkEnd w:id="0"/>
-        <w:r>
-          <w:rPr>
-            <w:rStyle w:val="Hyperlink"/>
-            <w:rFonts w:cs="Times New Roman"/>
-          </w:rPr>
-          <w:t>1.git</w:t>
+          <w:t>https://github.com/r02548/miu_project2.git</w:t>
         </w:r>
       </w:hyperlink>
     </w:p>
@@ -95,16 +86,20 @@
         <w:rPr>
           <w:rFonts w:cs="Times New Roman"/>
         </w:rPr>
-        <w:t xml:space="preserve">Link to live code at </w:t>
-      </w:r>
-      <w:proofErr w:type="spellStart"/>
-      <w:r>
-        <w:rPr>
-          <w:rFonts w:cs="Times New Roman"/>
-        </w:rPr>
-        <w:t>GitHub</w:t>
-      </w:r>
-      <w:proofErr w:type="spellEnd"/>
+        <w:t xml:space="preserve">Link to </w:t>
+      </w:r>
+      <w:r>
+        <w:rPr>
+          <w:rFonts w:cs="Times New Roman"/>
+        </w:rPr>
+        <w:t xml:space="preserve">GOLD APP </w:t>
+      </w:r>
+      <w:r>
+        <w:rPr>
+          <w:rFonts w:cs="Times New Roman"/>
+        </w:rPr>
+        <w:t>live</w:t>
+      </w:r>
       <w:r>
         <w:rPr>
           <w:rFonts w:cs="Times New Roman"/>
@@ -117,9 +112,59 @@
             <w:rStyle w:val="Hyperlink"/>
             <w:rFonts w:cs="Times New Roman"/>
           </w:rPr>
-          <w:t>http://r02548.github.io/miu_project1/index.html</w:t>
+          <w:t>http://r02548.github.io/miu_project2/GOLDAPP/index.html</w:t>
         </w:r>
       </w:hyperlink>
+    </w:p>
+    <w:p>
+      <w:pPr>
+        <w:rPr>
+          <w:rFonts w:cs="Times New Roman"/>
+        </w:rPr>
+      </w:pPr>
+    </w:p>
+    <w:p>
+      <w:pPr>
+        <w:pStyle w:val="ListParagraph"/>
+        <w:numPr>
+          <w:ilvl w:val="0"/>
+          <w:numId w:val="1"/>
+        </w:numPr>
+        <w:rPr>
+          <w:rFonts w:cs="Times New Roman"/>
+        </w:rPr>
+      </w:pPr>
+      <w:r>
+        <w:rPr>
+          <w:rFonts w:cs="Times New Roman"/>
+        </w:rPr>
+        <w:t xml:space="preserve">Link to BRONZE APP live- </w:t>
+      </w:r>
+      <w:hyperlink r:id="rId8" w:history="1">
+        <w:r>
+          <w:rPr>
+            <w:rStyle w:val="Hyperlink"/>
+            <w:rFonts w:cs="Times New Roman"/>
+          </w:rPr>
+          <w:t>http://r02548.github.io/miu_project2/BRONZEAPP/index.html</w:t>
+        </w:r>
+      </w:hyperlink>
+    </w:p>
+    <w:p>
+      <w:pPr>
+        <w:rPr>
+          <w:rFonts w:cs="Times New Roman"/>
+        </w:rPr>
+      </w:pPr>
+    </w:p>
+    <w:p>
+      <w:pPr>
+        <w:rPr>
+          <w:rFonts w:cs="Times New Roman"/>
+        </w:rPr>
+      </w:pPr>
+      <w:bookmarkStart w:id="0" w:name="_GoBack"/>
+      <w:bookmarkEnd w:id="0"/>
     </w:p>
     <w:p>
       <w:pPr>

</xml_diff>